<commit_message>
1) Goal 12 deleted. Obvious and redundant. 2) "Global" DA added. "Global" means that it doesn't consider any specific goal, but all goals at the same time 3) "Global" requirement to the system is added. 4) Goal 7 redacted.
</commit_message>
<xml_diff>
--- a/RASD_FROJIA.docx
+++ b/RASD_FROJIA.docx
@@ -1403,6 +1403,42 @@
     </w:p>
     <w:p>
       <w:pPr>
+        <w:ind w:left="720" w:firstLine="0"/>
+        <w:contextualSpacing w:val="0"/>
+      </w:pPr>
+      <w:r>
+        <w:rPr>
+          <w:sz w:val="24"/>
+          <w:szCs w:val="24"/>
+          <w:rtl w:val="0"/>
+        </w:rPr>
+        <w:t xml:space="preserve">-</w:t>
+      </w:r>
+      <w:r>
+        <w:rPr>
+          <w:i w:val="1"/>
+          <w:sz w:val="24"/>
+          <w:szCs w:val="24"/>
+          <w:rtl w:val="0"/>
+        </w:rPr>
+        <w:t xml:space="preserve"> </w:t>
+      </w:r>
+      <w:r>
+        <w:rPr>
+          <w:sz w:val="24"/>
+          <w:szCs w:val="24"/>
+          <w:rtl w:val="0"/>
+        </w:rPr>
+        <w:t xml:space="preserve">System must display charging information on the screen in the car</w:t>
+      </w:r>
+      <w:r>
+        <w:rPr>
+          <w:rtl w:val="0"/>
+        </w:rPr>
+      </w:r>
+    </w:p>
+    <w:p>
+      <w:pPr>
         <w:ind w:left="360" w:firstLine="0"/>
         <w:contextualSpacing w:val="0"/>
       </w:pPr>
@@ -1413,7 +1449,43 @@
           <w:szCs w:val="24"/>
           <w:rtl w:val="0"/>
         </w:rPr>
-        <w:t xml:space="preserve">Da:</w:t>
+        <w:t xml:space="preserve">Da: </w:t>
+      </w:r>
+    </w:p>
+    <w:p>
+      <w:pPr>
+        <w:ind w:left="720" w:firstLine="0"/>
+        <w:contextualSpacing w:val="0"/>
+      </w:pPr>
+      <w:r>
+        <w:rPr>
+          <w:sz w:val="24"/>
+          <w:szCs w:val="24"/>
+          <w:rtl w:val="0"/>
+        </w:rPr>
+        <w:t xml:space="preserve">-</w:t>
+      </w:r>
+      <w:r>
+        <w:rPr>
+          <w:i w:val="1"/>
+          <w:sz w:val="24"/>
+          <w:szCs w:val="24"/>
+          <w:rtl w:val="0"/>
+        </w:rPr>
+        <w:t xml:space="preserve"> </w:t>
+      </w:r>
+      <w:r>
+        <w:rPr>
+          <w:sz w:val="24"/>
+          <w:szCs w:val="24"/>
+          <w:rtl w:val="0"/>
+        </w:rPr>
+        <w:t xml:space="preserve">Car has a screen that is driven by inner OS</w:t>
+      </w:r>
+      <w:r>
+        <w:rPr>
+          <w:rtl w:val="0"/>
+        </w:rPr>
       </w:r>
     </w:p>
     <w:p>
@@ -1458,6 +1530,7 @@
       <w:pPr>
         <w:ind w:left="360" w:firstLine="0"/>
         <w:contextualSpacing w:val="0"/>
+        <w:rPr/>
       </w:pPr>
       <w:r>
         <w:rPr>
@@ -1475,7 +1548,7 @@
           <w:szCs w:val="24"/>
           <w:rtl w:val="0"/>
         </w:rPr>
-        <w:t xml:space="preserve">-User should to tell the system there are two passengers will get on the cars.(cuz users may put some luggages or bags on other seats to add the weight),then system will start discount timer for this period  ride.when the other two passenger get off car,user ought to also tell system.(</w:t>
+        <w:t xml:space="preserve">- User should to tell the system there are two passengers will get on the cars.(cuz users may put some luggages or bags on other seats to add the weight),then system will start discount timer for this period  ride.when the other two passenger get off car,user ought to also tell system.(</w:t>
       </w:r>
       <w:r>
         <w:rPr>
@@ -2120,54 +2193,92 @@
     </w:p>
     <w:p>
       <w:pPr>
+        <w:contextualSpacing w:val="0"/>
+      </w:pPr>
+      <w:r>
+        <w:rPr>
+          <w:rtl w:val="0"/>
+        </w:rPr>
+      </w:r>
+    </w:p>
+    <w:p>
+      <w:pPr>
         <w:ind w:left="0" w:firstLine="0"/>
         <w:contextualSpacing w:val="0"/>
       </w:pPr>
       <w:r>
         <w:rPr>
-          <w:rtl w:val="0"/>
-        </w:rPr>
-      </w:r>
-    </w:p>
-    <w:p>
-      <w:pPr>
-        <w:ind w:left="0" w:firstLine="0"/>
-        <w:contextualSpacing w:val="0"/>
-      </w:pPr>
-      <w:r>
-        <w:rPr>
-          <w:b w:val="1"/>
-          <w:sz w:val="24"/>
-          <w:szCs w:val="24"/>
-          <w:rtl w:val="0"/>
-        </w:rPr>
-        <w:t xml:space="preserve">12) Only the user who reserved the car can actually use it. (</w:t>
-      </w:r>
-      <w:r>
-        <w:rPr>
-          <w:b w:val="1"/>
-          <w:color w:val="ff0000"/>
-          <w:sz w:val="24"/>
-          <w:szCs w:val="24"/>
-          <w:rtl w:val="0"/>
-        </w:rPr>
-        <w:t xml:space="preserve">Obvious, but somebody uses it, lol</w:t>
-      </w:r>
-      <w:r>
-        <w:rPr>
-          <w:b w:val="1"/>
-          <w:sz w:val="24"/>
-          <w:szCs w:val="24"/>
-          <w:rtl w:val="0"/>
-        </w:rPr>
-        <w:t xml:space="preserve">)</w:t>
-      </w:r>
-    </w:p>
-    <w:p>
-      <w:pPr>
-        <w:ind w:left="0" w:firstLine="0"/>
-        <w:contextualSpacing w:val="0"/>
-      </w:pPr>
+          <w:b w:val="1"/>
+          <w:sz w:val="24"/>
+          <w:szCs w:val="24"/>
+          <w:rtl w:val="0"/>
+        </w:rPr>
+        <w:t xml:space="preserve">“Global” domain assumption:</w:t>
+      </w:r>
+    </w:p>
+    <w:p>
+      <w:pPr>
+        <w:numPr>
+          <w:ilvl w:val="0"/>
+          <w:numId w:val="3"/>
+        </w:numPr>
+        <w:ind w:left="720" w:hanging="360"/>
+        <w:contextualSpacing w:val="1"/>
+        <w:rPr>
+          <w:b w:val="1"/>
+          <w:sz w:val="24"/>
+          <w:szCs w:val="24"/>
+          <w:u w:val="none"/>
+        </w:rPr>
+      </w:pPr>
+      <w:r>
+        <w:rPr>
+          <w:b w:val="1"/>
+          <w:sz w:val="24"/>
+          <w:szCs w:val="24"/>
+          <w:rtl w:val="0"/>
+        </w:rPr>
+        <w:t xml:space="preserve">Car has an inner OS, that process information from sensors(cameras, engine state, battery fulness), starts/kills engine, locks/unlocks doors, display information on the screen</w:t>
+      </w:r>
+    </w:p>
+    <w:p>
+      <w:pPr>
+        <w:contextualSpacing w:val="0"/>
+      </w:pPr>
+      <w:r>
+        <w:rPr>
+          <w:b w:val="1"/>
+          <w:sz w:val="24"/>
+          <w:szCs w:val="24"/>
+          <w:rtl w:val="0"/>
+        </w:rPr>
+        <w:t xml:space="preserve">“Global” requirement:</w:t>
+      </w:r>
+    </w:p>
+    <w:p>
+      <w:pPr>
+        <w:numPr>
+          <w:ilvl w:val="0"/>
+          <w:numId w:val="2"/>
+        </w:numPr>
+        <w:ind w:left="720" w:hanging="360"/>
+        <w:contextualSpacing w:val="1"/>
+        <w:rPr>
+          <w:b w:val="1"/>
+          <w:sz w:val="24"/>
+          <w:szCs w:val="24"/>
+          <w:u w:val="none"/>
+        </w:rPr>
+      </w:pPr>
+      <w:r>
+        <w:rPr>
+          <w:b w:val="1"/>
+          <w:sz w:val="24"/>
+          <w:szCs w:val="24"/>
+          <w:rtl w:val="0"/>
+        </w:rPr>
+        <w:t xml:space="preserve">System must be able to communicate with car’s inner OS to acquire processed information from car’s sensors, send signals to start/kill engine, lock/unlock door, to display information on the screen</w:t>
+      </w:r>
       <w:r>
         <w:rPr>
           <w:b w:val="1"/>
@@ -2794,7 +2905,7 @@
       <w:pPr>
         <w:numPr>
           <w:ilvl w:val="0"/>
-          <w:numId w:val="2"/>
+          <w:numId w:val="4"/>
         </w:numPr>
         <w:ind w:left="720" w:hanging="360"/>
         <w:contextualSpacing w:val="1"/>
@@ -2818,7 +2929,7 @@
       <w:pPr>
         <w:numPr>
           <w:ilvl w:val="0"/>
-          <w:numId w:val="2"/>
+          <w:numId w:val="4"/>
         </w:numPr>
         <w:ind w:left="720" w:hanging="360"/>
         <w:contextualSpacing w:val="1"/>
@@ -2842,7 +2953,7 @@
       <w:pPr>
         <w:numPr>
           <w:ilvl w:val="0"/>
-          <w:numId w:val="2"/>
+          <w:numId w:val="4"/>
         </w:numPr>
         <w:ind w:left="720" w:hanging="360"/>
         <w:contextualSpacing w:val="1"/>
@@ -3255,6 +3366,226 @@
     <w:lvl w:ilvl="0">
       <w:start w:val="1"/>
       <w:numFmt w:val="bullet"/>
+      <w:lvlText w:val="-"/>
+      <w:lvlJc w:val="left"/>
+      <w:pPr>
+        <w:ind w:left="720" w:firstLine="360"/>
+      </w:pPr>
+      <w:rPr>
+        <w:u w:val="none"/>
+      </w:rPr>
+    </w:lvl>
+    <w:lvl w:ilvl="1">
+      <w:start w:val="1"/>
+      <w:numFmt w:val="bullet"/>
+      <w:lvlText w:val="-"/>
+      <w:lvlJc w:val="left"/>
+      <w:pPr>
+        <w:ind w:left="1440" w:firstLine="1080"/>
+      </w:pPr>
+      <w:rPr>
+        <w:u w:val="none"/>
+      </w:rPr>
+    </w:lvl>
+    <w:lvl w:ilvl="2">
+      <w:start w:val="1"/>
+      <w:numFmt w:val="bullet"/>
+      <w:lvlText w:val="-"/>
+      <w:lvlJc w:val="left"/>
+      <w:pPr>
+        <w:ind w:left="2160" w:firstLine="1800"/>
+      </w:pPr>
+      <w:rPr>
+        <w:u w:val="none"/>
+      </w:rPr>
+    </w:lvl>
+    <w:lvl w:ilvl="3">
+      <w:start w:val="1"/>
+      <w:numFmt w:val="bullet"/>
+      <w:lvlText w:val="-"/>
+      <w:lvlJc w:val="left"/>
+      <w:pPr>
+        <w:ind w:left="2880" w:firstLine="2520"/>
+      </w:pPr>
+      <w:rPr>
+        <w:u w:val="none"/>
+      </w:rPr>
+    </w:lvl>
+    <w:lvl w:ilvl="4">
+      <w:start w:val="1"/>
+      <w:numFmt w:val="bullet"/>
+      <w:lvlText w:val="-"/>
+      <w:lvlJc w:val="left"/>
+      <w:pPr>
+        <w:ind w:left="3600" w:firstLine="3240"/>
+      </w:pPr>
+      <w:rPr>
+        <w:u w:val="none"/>
+      </w:rPr>
+    </w:lvl>
+    <w:lvl w:ilvl="5">
+      <w:start w:val="1"/>
+      <w:numFmt w:val="bullet"/>
+      <w:lvlText w:val="-"/>
+      <w:lvlJc w:val="left"/>
+      <w:pPr>
+        <w:ind w:left="4320" w:firstLine="3960"/>
+      </w:pPr>
+      <w:rPr>
+        <w:u w:val="none"/>
+      </w:rPr>
+    </w:lvl>
+    <w:lvl w:ilvl="6">
+      <w:start w:val="1"/>
+      <w:numFmt w:val="bullet"/>
+      <w:lvlText w:val="-"/>
+      <w:lvlJc w:val="left"/>
+      <w:pPr>
+        <w:ind w:left="5040" w:firstLine="4680"/>
+      </w:pPr>
+      <w:rPr>
+        <w:u w:val="none"/>
+      </w:rPr>
+    </w:lvl>
+    <w:lvl w:ilvl="7">
+      <w:start w:val="1"/>
+      <w:numFmt w:val="bullet"/>
+      <w:lvlText w:val="-"/>
+      <w:lvlJc w:val="left"/>
+      <w:pPr>
+        <w:ind w:left="5760" w:firstLine="5400"/>
+      </w:pPr>
+      <w:rPr>
+        <w:u w:val="none"/>
+      </w:rPr>
+    </w:lvl>
+    <w:lvl w:ilvl="8">
+      <w:start w:val="1"/>
+      <w:numFmt w:val="bullet"/>
+      <w:lvlText w:val="-"/>
+      <w:lvlJc w:val="left"/>
+      <w:pPr>
+        <w:ind w:left="6480" w:firstLine="6120"/>
+      </w:pPr>
+      <w:rPr>
+        <w:u w:val="none"/>
+      </w:rPr>
+    </w:lvl>
+  </w:abstractNum>
+  <w:abstractNum w:abstractNumId="3">
+    <w:lvl w:ilvl="0">
+      <w:start w:val="1"/>
+      <w:numFmt w:val="bullet"/>
+      <w:lvlText w:val="-"/>
+      <w:lvlJc w:val="left"/>
+      <w:pPr>
+        <w:ind w:left="720" w:firstLine="360"/>
+      </w:pPr>
+      <w:rPr>
+        <w:u w:val="none"/>
+      </w:rPr>
+    </w:lvl>
+    <w:lvl w:ilvl="1">
+      <w:start w:val="1"/>
+      <w:numFmt w:val="bullet"/>
+      <w:lvlText w:val="-"/>
+      <w:lvlJc w:val="left"/>
+      <w:pPr>
+        <w:ind w:left="1440" w:firstLine="1080"/>
+      </w:pPr>
+      <w:rPr>
+        <w:u w:val="none"/>
+      </w:rPr>
+    </w:lvl>
+    <w:lvl w:ilvl="2">
+      <w:start w:val="1"/>
+      <w:numFmt w:val="bullet"/>
+      <w:lvlText w:val="-"/>
+      <w:lvlJc w:val="left"/>
+      <w:pPr>
+        <w:ind w:left="2160" w:firstLine="1800"/>
+      </w:pPr>
+      <w:rPr>
+        <w:u w:val="none"/>
+      </w:rPr>
+    </w:lvl>
+    <w:lvl w:ilvl="3">
+      <w:start w:val="1"/>
+      <w:numFmt w:val="bullet"/>
+      <w:lvlText w:val="-"/>
+      <w:lvlJc w:val="left"/>
+      <w:pPr>
+        <w:ind w:left="2880" w:firstLine="2520"/>
+      </w:pPr>
+      <w:rPr>
+        <w:u w:val="none"/>
+      </w:rPr>
+    </w:lvl>
+    <w:lvl w:ilvl="4">
+      <w:start w:val="1"/>
+      <w:numFmt w:val="bullet"/>
+      <w:lvlText w:val="-"/>
+      <w:lvlJc w:val="left"/>
+      <w:pPr>
+        <w:ind w:left="3600" w:firstLine="3240"/>
+      </w:pPr>
+      <w:rPr>
+        <w:u w:val="none"/>
+      </w:rPr>
+    </w:lvl>
+    <w:lvl w:ilvl="5">
+      <w:start w:val="1"/>
+      <w:numFmt w:val="bullet"/>
+      <w:lvlText w:val="-"/>
+      <w:lvlJc w:val="left"/>
+      <w:pPr>
+        <w:ind w:left="4320" w:firstLine="3960"/>
+      </w:pPr>
+      <w:rPr>
+        <w:u w:val="none"/>
+      </w:rPr>
+    </w:lvl>
+    <w:lvl w:ilvl="6">
+      <w:start w:val="1"/>
+      <w:numFmt w:val="bullet"/>
+      <w:lvlText w:val="-"/>
+      <w:lvlJc w:val="left"/>
+      <w:pPr>
+        <w:ind w:left="5040" w:firstLine="4680"/>
+      </w:pPr>
+      <w:rPr>
+        <w:u w:val="none"/>
+      </w:rPr>
+    </w:lvl>
+    <w:lvl w:ilvl="7">
+      <w:start w:val="1"/>
+      <w:numFmt w:val="bullet"/>
+      <w:lvlText w:val="-"/>
+      <w:lvlJc w:val="left"/>
+      <w:pPr>
+        <w:ind w:left="5760" w:firstLine="5400"/>
+      </w:pPr>
+      <w:rPr>
+        <w:u w:val="none"/>
+      </w:rPr>
+    </w:lvl>
+    <w:lvl w:ilvl="8">
+      <w:start w:val="1"/>
+      <w:numFmt w:val="bullet"/>
+      <w:lvlText w:val="-"/>
+      <w:lvlJc w:val="left"/>
+      <w:pPr>
+        <w:ind w:left="6480" w:firstLine="6120"/>
+      </w:pPr>
+      <w:rPr>
+        <w:u w:val="none"/>
+      </w:rPr>
+    </w:lvl>
+  </w:abstractNum>
+  <w:abstractNum w:abstractNumId="4">
+    <w:lvl w:ilvl="0">
+      <w:start w:val="1"/>
+      <w:numFmt w:val="bullet"/>
       <w:lvlText w:val="●"/>
       <w:lvlJc w:val="left"/>
       <w:pPr>
@@ -3366,6 +3697,12 @@
   </w:num>
   <w:num w:numId="2">
     <w:abstractNumId w:val="2"/>
+  </w:num>
+  <w:num w:numId="3">
+    <w:abstractNumId w:val="3"/>
+  </w:num>
+  <w:num w:numId="4">
+    <w:abstractNumId w:val="4"/>
   </w:num>
 </w:numbering>
 </file>

</xml_diff>